<commit_message>
The World and The Machine correction
The World and The Machine correction
</commit_message>
<xml_diff>
--- a/OtherStuff/The world and the machine.docx
+++ b/OtherStuff/The world and the machine.docx
@@ -88,14 +88,10 @@
         <w:rPr>
           <w:rFonts w:ascii="Georgia" w:hAnsi="Georgia"/>
         </w:rPr>
-        <w:t>, which is the portion of the environment that is affected by the machine and</w:t>
-      </w:r>
-      <w:r>
-        <w:rPr>
-          <w:rFonts w:ascii="Georgia" w:hAnsi="Georgia"/>
-        </w:rPr>
-        <w:t xml:space="preserve"> not directly observable by the system</w:t>
-      </w:r>
+        <w:t>, which is the portion of the environment that is affected by the machine</w:t>
+      </w:r>
+      <w:bookmarkStart w:id="0" w:name="_GoBack"/>
+      <w:bookmarkEnd w:id="0"/>
       <w:r>
         <w:rPr>
           <w:rFonts w:ascii="Georgia" w:hAnsi="Georgia"/>
@@ -126,28 +122,14 @@
         <w:rPr>
           <w:rFonts w:ascii="Georgia" w:hAnsi="Georgia"/>
         </w:rPr>
-        <w:t>The following diagr</w:t>
-      </w:r>
-      <w:bookmarkStart w:id="0" w:name="_GoBack"/>
-      <w:bookmarkEnd w:id="0"/>
-      <w:r>
-        <w:rPr>
-          <w:rFonts w:ascii="Georgia" w:hAnsi="Georgia"/>
-        </w:rPr>
-        <w:t xml:space="preserve">am shows </w:t>
+        <w:t xml:space="preserve">The following diagram shows </w:t>
       </w:r>
       <w:proofErr w:type="spellStart"/>
       <w:r>
         <w:rPr>
           <w:rFonts w:ascii="Georgia" w:hAnsi="Georgia"/>
         </w:rPr>
-        <w:t>MyTaxiService</w:t>
-      </w:r>
-      <w:r>
-        <w:rPr>
-          <w:rFonts w:ascii="Georgia" w:hAnsi="Georgia"/>
-        </w:rPr>
-        <w:t>’s</w:t>
+        <w:t>MyTaxiService’s</w:t>
       </w:r>
       <w:proofErr w:type="spellEnd"/>
       <w:r>

</xml_diff>